<commit_message>
Bugfixes html seiten, doku fixes
</commit_message>
<xml_diff>
--- a/Dokumentation/abgabe.docx
+++ b/Dokumentation/abgabe.docx
@@ -157,8 +157,18 @@
           <w:b/>
           <w:sz w:val="32"/>
         </w:rPr>
-        <w:t>Dominik Hoppenkamps</w:t>
-      </w:r>
+        <w:t xml:space="preserve">Dominik </w:t>
+      </w:r>
+      <w:proofErr w:type="spellStart"/>
+      <w:r>
+        <w:rPr>
+          <w:rFonts w:ascii="Arial" w:hAnsi="Arial" w:cs="Arial"/>
+          <w:b/>
+          <w:sz w:val="32"/>
+        </w:rPr>
+        <w:t>Hoppenkamps</w:t>
+      </w:r>
+      <w:proofErr w:type="spellEnd"/>
       <w:r>
         <w:rPr>
           <w:rFonts w:ascii="Arial" w:hAnsi="Arial" w:cs="Arial"/>
@@ -166,8 +176,18 @@
           <w:sz w:val="32"/>
         </w:rPr>
         <w:br/>
-        <w:t>Simon Steppan</w:t>
-      </w:r>
+        <w:t xml:space="preserve">Simon </w:t>
+      </w:r>
+      <w:proofErr w:type="spellStart"/>
+      <w:r>
+        <w:rPr>
+          <w:rFonts w:ascii="Arial" w:hAnsi="Arial" w:cs="Arial"/>
+          <w:b/>
+          <w:sz w:val="32"/>
+        </w:rPr>
+        <w:t>Steppan</w:t>
+      </w:r>
+      <w:proofErr w:type="spellEnd"/>
     </w:p>
     <w:p>
       <w:pPr>
@@ -2897,16 +2917,26 @@
       <w:pPr>
         <w:pStyle w:val="KeinLeerraum"/>
       </w:pPr>
-      <w:r>
-        <w:t>HardSys GmbH</w:t>
+      <w:proofErr w:type="spellStart"/>
+      <w:r>
+        <w:t>HardSys</w:t>
+      </w:r>
+      <w:proofErr w:type="spellEnd"/>
+      <w:r>
+        <w:t xml:space="preserve"> GmbH</w:t>
       </w:r>
     </w:p>
     <w:p>
       <w:pPr>
         <w:pStyle w:val="KeinLeerraum"/>
       </w:pPr>
-      <w:r>
-        <w:t>HardSys Str. 1</w:t>
+      <w:proofErr w:type="spellStart"/>
+      <w:r>
+        <w:t>HardSys</w:t>
+      </w:r>
+      <w:proofErr w:type="spellEnd"/>
+      <w:r>
+        <w:t xml:space="preserve"> Str. 1</w:t>
       </w:r>
     </w:p>
     <w:p>
@@ -3156,7 +3186,15 @@
         </w:numPr>
       </w:pPr>
       <w:r>
-        <w:t>Die Webseiten sollen im Corporate Identity der HardSys GmbH integriert werden</w:t>
+        <w:t xml:space="preserve">Die Webseiten sollen im Corporate Identity der </w:t>
+      </w:r>
+      <w:proofErr w:type="spellStart"/>
+      <w:r>
+        <w:t>HardSys</w:t>
+      </w:r>
+      <w:proofErr w:type="spellEnd"/>
+      <w:r>
+        <w:t xml:space="preserve"> GmbH integriert werden</w:t>
       </w:r>
     </w:p>
     <w:p/>
@@ -3210,8 +3248,13 @@
         <w:ind w:firstLine="708"/>
       </w:pPr>
       <w:r>
-        <w:t>Simon Steppan</w:t>
-      </w:r>
+        <w:t xml:space="preserve">Simon </w:t>
+      </w:r>
+      <w:proofErr w:type="spellStart"/>
+      <w:r>
+        <w:t>Steppan</w:t>
+      </w:r>
+      <w:proofErr w:type="spellEnd"/>
       <w:r>
         <w:tab/>
       </w:r>
@@ -3231,11 +3274,16 @@
         <w:tab/>
       </w:r>
       <w:r>
-        <w:t>Dominik Hoppenkamp</w:t>
+        <w:t xml:space="preserve">Dominik </w:t>
+      </w:r>
+      <w:proofErr w:type="spellStart"/>
+      <w:r>
+        <w:t>Hoppenkamp</w:t>
       </w:r>
       <w:r>
         <w:t>s</w:t>
       </w:r>
+      <w:proofErr w:type="spellEnd"/>
     </w:p>
     <w:p>
       <w:pPr>
@@ -3374,7 +3422,13 @@
     <w:p>
       <w:r>
         <w:br/>
-        <w:t>Zum aktuellen Zeitpunkt werden die vom auftraggebenden Unternehmen geführten Umfragen zur Kundenzufr</w:t>
+        <w:t xml:space="preserve">Zum aktuellen Zeitpunkt werden die vom </w:t>
+      </w:r>
+      <w:r>
+        <w:t>Auftrag gebenden</w:t>
+      </w:r>
+      <w:r>
+        <w:t xml:space="preserve"> Unternehmen geführten Umfragen zur Kundenzufr</w:t>
       </w:r>
       <w:r>
         <w:t>iedenheit von Hand ausgeführt. Hierzu werden Brief</w:t>
@@ -3614,7 +3668,7 @@
       <w:r>
         <w:rPr>
           <w:noProof/>
-          <w:lang w:val="en-US"/>
+          <w:lang w:eastAsia="de-DE"/>
         </w:rPr>
         <w:lastRenderedPageBreak/>
         <mc:AlternateContent>
@@ -3707,7 +3761,7 @@
       <w:r>
         <w:rPr>
           <w:noProof/>
-          <w:lang w:val="en-US"/>
+          <w:lang w:eastAsia="de-DE"/>
         </w:rPr>
         <w:drawing>
           <wp:inline distT="0" distB="0" distL="0" distR="0" wp14:anchorId="379929CB" wp14:editId="09E51469">
@@ -3923,7 +3977,7 @@
       <w:r>
         <w:rPr>
           <w:noProof/>
-          <w:lang w:val="en-US"/>
+          <w:lang w:eastAsia="de-DE"/>
         </w:rPr>
         <w:drawing>
           <wp:inline distT="0" distB="0" distL="0" distR="0" wp14:anchorId="33E5C768" wp14:editId="111FAD83">
@@ -3994,12 +4048,26 @@
         <w:t xml:space="preserve">. </w:t>
       </w:r>
       <w:r>
-        <w:t>Der Programmcode soll in Java implementiert werden und auf einem „Tomcat 7“ Applikationsserver lauffähig sein. Der Applikationsserver ist nicht im Lieferumfang enthalten.</w:t>
-      </w:r>
-    </w:p>
-    <w:p>
-      <w:r>
-        <w:t xml:space="preserve">Zum Lieferumfang gehört ebenso der </w:t>
+        <w:t>Der Programmcode soll in Java implementiert werden und auf einem „</w:t>
+      </w:r>
+      <w:proofErr w:type="spellStart"/>
+      <w:r>
+        <w:t>Tomcat</w:t>
+      </w:r>
+      <w:proofErr w:type="spellEnd"/>
+      <w:r>
+        <w:t xml:space="preserve"> 7“ Applikationsserver lauffähig sein. Der Applikationsserver ist nicht im Lieferumfang enthalten.</w:t>
+      </w:r>
+    </w:p>
+    <w:p>
+      <w:r>
+        <w:t xml:space="preserve">Zum Lieferumfang </w:t>
+      </w:r>
+      <w:r>
+        <w:t>gehören</w:t>
+      </w:r>
+      <w:r>
+        <w:t xml:space="preserve"> ebenso der </w:t>
       </w:r>
       <w:r>
         <w:t>Entwurf und</w:t>
@@ -4070,7 +4138,15 @@
         <w:br/>
       </w:r>
       <w:r>
-        <w:t>Die Web-Oberflächen sollen im Corporate Identity der HardSys GmbH integriert werden.</w:t>
+        <w:t xml:space="preserve">Die Web-Oberflächen sollen im Corporate Identity der </w:t>
+      </w:r>
+      <w:proofErr w:type="spellStart"/>
+      <w:r>
+        <w:t>HardSys</w:t>
+      </w:r>
+      <w:proofErr w:type="spellEnd"/>
+      <w:r>
+        <w:t xml:space="preserve"> GmbH integriert werden.</w:t>
       </w:r>
     </w:p>
     <w:p>
@@ -4127,7 +4203,10 @@
         <w:br/>
       </w:r>
       <w:r>
-        <w:t>estehenden Stammdatenbank.</w:t>
+        <w:t>best</w:t>
+      </w:r>
+      <w:r>
+        <w:t>ehenden Stammdatenbank.</w:t>
       </w:r>
       <w:r>
         <w:br/>
@@ -4168,11 +4247,33 @@
         <w:br/>
       </w:r>
       <w:r>
-        <w:t>Das Projektbudget wird mit maximal 1000€ kalkulert und wird pro Arbeitsstunde mit 70€ verrechnet.</w:t>
+        <w:t>Das Projektbudget wird mit maximal 1000€ kalkul</w:t>
+      </w:r>
+      <w:r>
+        <w:t>i</w:t>
+      </w:r>
+      <w:r>
+        <w:t>ert und wird pro Arbeitsstunde mit 70€ verrechnet.</w:t>
       </w:r>
       <w:r>
         <w:br/>
-        <w:t>Die voraussichtliche Arbeitszeit gemäß der Leistungen, im Bezug auf die vorgegebenen Arbeitspakete, wird mit voraussichtlich 12 Stunden kalkuliert. Nach Abschluss der Arbeitszeit werden die Wunschleistungen möglichst umgesetzt.</w:t>
+        <w:t xml:space="preserve">Die voraussichtliche Arbeitszeit gemäß </w:t>
+      </w:r>
+      <w:proofErr w:type="gramStart"/>
+      <w:r>
+        <w:t>der</w:t>
+      </w:r>
+      <w:proofErr w:type="gramEnd"/>
+      <w:r>
+        <w:t xml:space="preserve"> Leistungen, </w:t>
+      </w:r>
+      <w:proofErr w:type="spellStart"/>
+      <w:r>
+        <w:t>im</w:t>
+      </w:r>
+      <w:proofErr w:type="spellEnd"/>
+      <w:r>
+        <w:t xml:space="preserve"> Bezug auf die vorgegebenen Arbeitspakete, wird mit voraussichtlich 12 Stunden kalkuliert. Nach Abschluss der Arbeitszeit werden die Wunschleistungen möglichst umgesetzt.</w:t>
       </w:r>
     </w:p>
     <w:p>
@@ -4283,7 +4384,7 @@
         <w:rPr>
           <w:iCs/>
           <w:noProof/>
-          <w:lang w:val="en-US"/>
+          <w:lang w:eastAsia="de-DE"/>
         </w:rPr>
         <w:drawing>
           <wp:inline distT="0" distB="0" distL="0" distR="0" wp14:anchorId="29439DE0" wp14:editId="220C635B">
@@ -4379,7 +4480,7 @@
       <w:r>
         <w:rPr>
           <w:noProof/>
-          <w:lang w:val="en-US"/>
+          <w:lang w:eastAsia="de-DE"/>
         </w:rPr>
         <w:drawing>
           <wp:inline distT="0" distB="0" distL="0" distR="0" wp14:anchorId="147E7678" wp14:editId="07EFA227">
@@ -4454,7 +4555,7 @@
       <w:r>
         <w:rPr>
           <w:noProof/>
-          <w:lang w:val="en-US"/>
+          <w:lang w:eastAsia="de-DE"/>
         </w:rPr>
         <w:drawing>
           <wp:inline distT="0" distB="0" distL="0" distR="0" wp14:anchorId="43ED250F" wp14:editId="7BB39B4B">
@@ -4515,9 +4616,22 @@
         </w:numPr>
       </w:pPr>
       <w:bookmarkStart w:id="14" w:name="_Toc390344046"/>
+      <w:proofErr w:type="spellStart"/>
       <w:r>
         <w:lastRenderedPageBreak/>
-        <w:t>Entity-Relationship-Modell</w:t>
+        <w:t>Entity</w:t>
+      </w:r>
+      <w:proofErr w:type="spellEnd"/>
+      <w:r>
+        <w:t>-</w:t>
+      </w:r>
+      <w:proofErr w:type="spellStart"/>
+      <w:r>
+        <w:t>Relationship</w:t>
+      </w:r>
+      <w:proofErr w:type="spellEnd"/>
+      <w:r>
+        <w:t>-Modell</w:t>
       </w:r>
       <w:bookmarkEnd w:id="14"/>
     </w:p>
@@ -4531,7 +4645,7 @@
       <w:r>
         <w:rPr>
           <w:noProof/>
-          <w:lang w:val="en-US"/>
+          <w:lang w:eastAsia="de-DE"/>
         </w:rPr>
         <w:drawing>
           <wp:inline distT="0" distB="0" distL="0" distR="0" wp14:anchorId="23F77A5D" wp14:editId="681DF4E2">
@@ -4604,9 +4718,14 @@
         </w:numPr>
       </w:pPr>
       <w:bookmarkStart w:id="15" w:name="_Toc390344047"/>
+      <w:proofErr w:type="spellStart"/>
       <w:r>
         <w:lastRenderedPageBreak/>
-        <w:t>Use-Case Diagramm</w:t>
+        <w:t>Use</w:t>
+      </w:r>
+      <w:proofErr w:type="spellEnd"/>
+      <w:r>
+        <w:t>-Case Diagramm</w:t>
       </w:r>
       <w:bookmarkEnd w:id="15"/>
     </w:p>
@@ -4616,7 +4735,15 @@
         <w:t>Das</w:t>
       </w:r>
       <w:r>
-        <w:t xml:space="preserve"> Use-Case Diagramm</w:t>
+        <w:t xml:space="preserve"> </w:t>
+      </w:r>
+      <w:proofErr w:type="spellStart"/>
+      <w:r>
+        <w:t>Use</w:t>
+      </w:r>
+      <w:proofErr w:type="spellEnd"/>
+      <w:r>
+        <w:t>-Case Diagramm</w:t>
       </w:r>
       <w:r>
         <w:t xml:space="preserve"> </w:t>
@@ -4639,7 +4766,7 @@
       <w:r>
         <w:rPr>
           <w:noProof/>
-          <w:lang w:val="en-US"/>
+          <w:lang w:eastAsia="de-DE"/>
         </w:rPr>
         <w:drawing>
           <wp:inline distT="0" distB="0" distL="0" distR="0" wp14:anchorId="0D154FB0" wp14:editId="059EBA94">
@@ -4727,7 +4854,15 @@
     </w:p>
     <w:p>
       <w:r>
-        <w:t>Die Java-Anwendung wird als WAR-Datei (Web Archive) ausgeliefert. Als Applikationsserver wird „Tomcat 7“ vereinbart. Es wird garantiert, dass die Anwendung auf einem solchen lauffähig ist. Es wird aber kein Applikationsserver ausgeliefert.</w:t>
+        <w:t>Die Java-Anwendung wird als WAR-Datei (Web Archive) ausgeliefert. Als Applikationsserver wird „</w:t>
+      </w:r>
+      <w:proofErr w:type="spellStart"/>
+      <w:r>
+        <w:t>Tomcat</w:t>
+      </w:r>
+      <w:proofErr w:type="spellEnd"/>
+      <w:r>
+        <w:t xml:space="preserve"> 7“ vereinbart. Es wird garantiert, dass die Anwendung auf einem solchen lauffähig ist. Es wird aber kein Applikationsserver ausgeliefert.</w:t>
       </w:r>
     </w:p>
     <w:p>
@@ -4755,8 +4890,29 @@
         <w:t xml:space="preserve">ernommen. Hierunter fällt </w:t>
       </w:r>
       <w:r>
-        <w:t>der jQuery Nivo Slider</w:t>
-      </w:r>
+        <w:t xml:space="preserve">der </w:t>
+      </w:r>
+      <w:proofErr w:type="spellStart"/>
+      <w:r>
+        <w:t>jQuery</w:t>
+      </w:r>
+      <w:proofErr w:type="spellEnd"/>
+      <w:r>
+        <w:t xml:space="preserve"> </w:t>
+      </w:r>
+      <w:proofErr w:type="spellStart"/>
+      <w:r>
+        <w:t>Nivo</w:t>
+      </w:r>
+      <w:proofErr w:type="spellEnd"/>
+      <w:r>
+        <w:t xml:space="preserve"> </w:t>
+      </w:r>
+      <w:proofErr w:type="spellStart"/>
+      <w:r>
+        <w:t>Slider</w:t>
+      </w:r>
+      <w:proofErr w:type="spellEnd"/>
       <w:r>
         <w:t>.</w:t>
       </w:r>
@@ -4767,7 +4923,15 @@
         <w:t>Das übernommene Element unterliegt</w:t>
       </w:r>
       <w:r>
-        <w:t xml:space="preserve"> der Creative Commons Lizenz und </w:t>
+        <w:t xml:space="preserve"> der Creative </w:t>
+      </w:r>
+      <w:proofErr w:type="spellStart"/>
+      <w:r>
+        <w:t>Commons</w:t>
+      </w:r>
+      <w:proofErr w:type="spellEnd"/>
+      <w:r>
+        <w:t xml:space="preserve"> Lizenz und </w:t>
       </w:r>
       <w:r>
         <w:t>ist</w:t>
@@ -4790,8 +4954,10 @@
         <w:t>Qualitätssicherung</w:t>
       </w:r>
       <w:bookmarkEnd w:id="18"/>
-    </w:p>
-    <w:p/>
+      <w:r>
+        <w:br/>
+      </w:r>
+    </w:p>
     <w:p>
       <w:r>
         <w:t>Im Rahmen der Qualitätssicherung wurde die erstellte Applikation unter folgender Konfiguration als White-Box-Test durchgeführt:</w:t>
@@ -4815,7 +4981,15 @@
         <w:footnoteReference w:id="1"/>
       </w:r>
       <w:r>
-        <w:t xml:space="preserve"> auf lokalem Tomcat-Server</w:t>
+        <w:t xml:space="preserve"> auf lokalem </w:t>
+      </w:r>
+      <w:proofErr w:type="spellStart"/>
+      <w:r>
+        <w:t>Tomcat</w:t>
+      </w:r>
+      <w:proofErr w:type="spellEnd"/>
+      <w:r>
+        <w:t>-Server</w:t>
       </w:r>
     </w:p>
     <w:p>
@@ -4872,7 +5046,15 @@
         <w:t xml:space="preserve">Alle, </w:t>
       </w:r>
       <w:r>
-        <w:t>von den Entwicklern überprüften, Funktionen sind erfolgreich getestet und somit für einen User-Acceptance-Test bzw. zur Übergabe der Software zur Implementierung freigegeben.</w:t>
+        <w:t>von den Entwicklern überprüften, Funktionen sind erfolgreich getestet und somit für einen User-</w:t>
+      </w:r>
+      <w:proofErr w:type="spellStart"/>
+      <w:r>
+        <w:t>Acceptance</w:t>
+      </w:r>
+      <w:proofErr w:type="spellEnd"/>
+      <w:r>
+        <w:t>-Test bzw. zur Übergabe der Software zur Implementierung freigegeben.</w:t>
       </w:r>
     </w:p>
     <w:p/>
@@ -4916,7 +5098,15 @@
     </w:p>
     <w:p>
       <w:r>
-        <w:t>Diese Übersicht dient zur Orientierung innerhalb des Projektes. Das auftraggebende Unternehmen, sowie das Projekt werden kurz vorgestellt</w:t>
+        <w:t xml:space="preserve">Diese Übersicht dient zur Orientierung innerhalb des Projektes. Das </w:t>
+      </w:r>
+      <w:proofErr w:type="spellStart"/>
+      <w:r>
+        <w:t>auftraggebende</w:t>
+      </w:r>
+      <w:proofErr w:type="spellEnd"/>
+      <w:r>
+        <w:t xml:space="preserve"> Unternehmen, sowie das Projekt werden kurz vorgestellt</w:t>
       </w:r>
     </w:p>
     <w:p/>
@@ -4945,6 +5135,7 @@
         </w:rPr>
         <w:tab/>
       </w:r>
+      <w:proofErr w:type="spellStart"/>
       <w:r>
         <w:rPr>
           <w:caps/>
@@ -4952,7 +5143,11 @@
         <w:t>H</w:t>
       </w:r>
       <w:r>
-        <w:t>ardSys GmbH</w:t>
+        <w:t>ardSys</w:t>
+      </w:r>
+      <w:proofErr w:type="spellEnd"/>
+      <w:r>
+        <w:t xml:space="preserve"> GmbH</w:t>
       </w:r>
     </w:p>
     <w:p>
@@ -5196,6 +5391,10 @@
     <w:p/>
     <w:p/>
     <w:p/>
+    <w:p>
+      <w:bookmarkStart w:id="21" w:name="_GoBack"/>
+      <w:bookmarkEnd w:id="21"/>
+    </w:p>
     <w:p/>
     <w:p>
       <w:pPr>
@@ -5208,15 +5407,37 @@
           <w:lang w:val="en-US"/>
         </w:rPr>
       </w:pPr>
-      <w:bookmarkStart w:id="21" w:name="_Toc390344053"/>
+      <w:bookmarkStart w:id="22" w:name="_Toc390344053"/>
+      <w:proofErr w:type="spellStart"/>
       <w:r>
         <w:rPr>
           <w:lang w:val="en-US"/>
         </w:rPr>
         <w:lastRenderedPageBreak/>
-        <w:t>Prototyp Use-Case / Soll-Situation</w:t>
-      </w:r>
-      <w:bookmarkEnd w:id="21"/>
+        <w:t>Prototyp</w:t>
+      </w:r>
+      <w:proofErr w:type="spellEnd"/>
+      <w:r>
+        <w:rPr>
+          <w:lang w:val="en-US"/>
+        </w:rPr>
+        <w:t xml:space="preserve"> Use-Case / </w:t>
+      </w:r>
+      <w:proofErr w:type="spellStart"/>
+      <w:r>
+        <w:rPr>
+          <w:lang w:val="en-US"/>
+        </w:rPr>
+        <w:t>Soll</w:t>
+      </w:r>
+      <w:proofErr w:type="spellEnd"/>
+      <w:r>
+        <w:rPr>
+          <w:lang w:val="en-US"/>
+        </w:rPr>
+        <w:t>-Situation</w:t>
+      </w:r>
+      <w:bookmarkEnd w:id="22"/>
       <w:r>
         <w:rPr>
           <w:lang w:val="en-US"/>
@@ -5269,10 +5490,10 @@
             <v:path o:extrusionok="f" gradientshapeok="t" o:connecttype="rect"/>
             <o:lock v:ext="edit" aspectratio="t"/>
           </v:shapetype>
-          <v:shape id="_x0000_i1025" type="#_x0000_t75" style="width:233.65pt;height:259.5pt" o:ole="">
+          <v:shape id="_x0000_i1025" type="#_x0000_t75" style="width:233.85pt;height:259.2pt" o:ole="">
             <v:imagedata r:id="rId16" o:title=""/>
           </v:shape>
-          <o:OLEObject Type="Embed" ProgID="AcroExch.Document.11" ShapeID="_x0000_i1025" DrawAspect="Content" ObjectID="_1464087783" r:id="rId17"/>
+          <o:OLEObject Type="Embed" ProgID="AcroExch.Document.11" ShapeID="_x0000_i1025" DrawAspect="Content" ObjectID="_1464103641" r:id="rId17"/>
         </w:object>
       </w:r>
     </w:p>
@@ -5361,7 +5582,7 @@
           <w:numId w:val="12"/>
         </w:numPr>
       </w:pPr>
-      <w:bookmarkStart w:id="22" w:name="_Toc390344054"/>
+      <w:bookmarkStart w:id="23" w:name="_Toc390344054"/>
       <w:r>
         <w:lastRenderedPageBreak/>
         <w:t>Prototyp</w:t>
@@ -5372,7 +5593,7 @@
       <w:r>
         <w:t>Design Kunden-Homepage</w:t>
       </w:r>
-      <w:bookmarkEnd w:id="22"/>
+      <w:bookmarkEnd w:id="23"/>
       <w:r>
         <w:br/>
       </w:r>
@@ -5388,13 +5609,11 @@
           <w:lang w:val="en-US"/>
         </w:rPr>
       </w:pPr>
-      <w:bookmarkStart w:id="23" w:name="_Toc390343961"/>
-      <w:bookmarkStart w:id="24" w:name="_Toc390344055"/>
-      <w:bookmarkEnd w:id="23"/>
+      <w:bookmarkStart w:id="24" w:name="_Toc390343961"/>
+      <w:bookmarkStart w:id="25" w:name="_Toc390344055"/>
       <w:bookmarkEnd w:id="24"/>
-    </w:p>
-    <w:bookmarkStart w:id="25" w:name="_GoBack"/>
-    <w:bookmarkEnd w:id="25"/>
+      <w:bookmarkEnd w:id="25"/>
+    </w:p>
     <w:p>
       <w:pPr>
         <w:pStyle w:val="berschrift2"/>
@@ -5408,10 +5627,10 @@
           <w:lang w:val="en-US"/>
         </w:rPr>
         <w:object w:dxaOrig="8925" w:dyaOrig="12630">
-          <v:shape id="_x0000_i1026" type="#_x0000_t75" style="width:386.45pt;height:546.9pt" o:ole="">
+          <v:shape id="_x0000_i1026" type="#_x0000_t75" style="width:386.5pt;height:546.6pt" o:ole="">
             <v:imagedata r:id="rId18" o:title=""/>
           </v:shape>
-          <o:OLEObject Type="Embed" ProgID="AcroExch.Document.11" ShapeID="_x0000_i1026" DrawAspect="Content" ObjectID="_1464087784" r:id="rId19"/>
+          <o:OLEObject Type="Embed" ProgID="AcroExch.Document.11" ShapeID="_x0000_i1026" DrawAspect="Content" ObjectID="_1464103642" r:id="rId19"/>
         </w:object>
       </w:r>
     </w:p>
@@ -5504,8 +5723,13 @@
             <w:gridSpan w:val="3"/>
           </w:tcPr>
           <w:p>
-            <w:r>
-              <w:t>ProjektName:</w:t>
+            <w:proofErr w:type="spellStart"/>
+            <w:r>
+              <w:t>ProjektName</w:t>
+            </w:r>
+            <w:proofErr w:type="spellEnd"/>
+            <w:r>
+              <w:t>:</w:t>
             </w:r>
           </w:p>
           <w:p/>
@@ -5520,7 +5744,21 @@
               <w:rPr>
                 <w:b/>
               </w:rPr>
-              <w:t>Online-Kundenumfrage für HardSys GmbH</w:t>
+              <w:t xml:space="preserve">Online-Kundenumfrage für </w:t>
+            </w:r>
+            <w:proofErr w:type="spellStart"/>
+            <w:r>
+              <w:rPr>
+                <w:b/>
+              </w:rPr>
+              <w:t>HardSys</w:t>
+            </w:r>
+            <w:proofErr w:type="spellEnd"/>
+            <w:r>
+              <w:rPr>
+                <w:b/>
+              </w:rPr>
+              <w:t xml:space="preserve"> GmbH</w:t>
             </w:r>
           </w:p>
           <w:p/>
@@ -5571,11 +5809,19 @@
                 <w:b/>
               </w:rPr>
             </w:pPr>
+            <w:proofErr w:type="spellStart"/>
             <w:r>
               <w:rPr>
                 <w:b/>
               </w:rPr>
-              <w:t>Hoppenkamps /</w:t>
+              <w:t>Hoppenkamps</w:t>
+            </w:r>
+            <w:proofErr w:type="spellEnd"/>
+            <w:r>
+              <w:rPr>
+                <w:b/>
+              </w:rPr>
+              <w:t xml:space="preserve"> /</w:t>
             </w:r>
           </w:p>
           <w:p>
@@ -5585,12 +5831,14 @@
                 <w:b/>
               </w:rPr>
             </w:pPr>
+            <w:proofErr w:type="spellStart"/>
             <w:r>
               <w:rPr>
                 <w:b/>
               </w:rPr>
               <w:t>Steppan</w:t>
             </w:r>
+            <w:proofErr w:type="spellEnd"/>
           </w:p>
           <w:p/>
         </w:tc>
@@ -5659,12 +5907,28 @@
                 <w:b/>
               </w:rPr>
             </w:pPr>
+            <w:proofErr w:type="spellStart"/>
             <w:r>
               <w:rPr>
                 <w:b/>
               </w:rPr>
-              <w:t>Hoppenkamps / Steppan</w:t>
-            </w:r>
+              <w:t>Hoppenkamps</w:t>
+            </w:r>
+            <w:proofErr w:type="spellEnd"/>
+            <w:r>
+              <w:rPr>
+                <w:b/>
+              </w:rPr>
+              <w:t xml:space="preserve"> / </w:t>
+            </w:r>
+            <w:proofErr w:type="spellStart"/>
+            <w:r>
+              <w:rPr>
+                <w:b/>
+              </w:rPr>
+              <w:t>Steppan</w:t>
+            </w:r>
+            <w:proofErr w:type="spellEnd"/>
           </w:p>
         </w:tc>
       </w:tr>
@@ -5832,7 +6096,7 @@
             <w:r>
               <w:rPr>
                 <w:noProof/>
-                <w:lang w:val="en-US"/>
+                <w:lang w:eastAsia="de-DE"/>
               </w:rPr>
               <mc:AlternateContent>
                 <mc:Choice Requires="wps">
@@ -5905,7 +6169,7 @@
             <w:r>
               <w:rPr>
                 <w:noProof/>
-                <w:lang w:val="en-US"/>
+                <w:lang w:eastAsia="de-DE"/>
               </w:rPr>
               <mc:AlternateContent>
                 <mc:Choice Requires="wps">
@@ -5983,7 +6247,7 @@
             <w:r>
               <w:rPr>
                 <w:noProof/>
-                <w:lang w:val="en-US"/>
+                <w:lang w:eastAsia="de-DE"/>
               </w:rPr>
               <mc:AlternateContent>
                 <mc:Choice Requires="wps">
@@ -6132,8 +6396,13 @@
             <w:gridSpan w:val="3"/>
           </w:tcPr>
           <w:p>
-            <w:r>
-              <w:t>ProjektName:</w:t>
+            <w:proofErr w:type="spellStart"/>
+            <w:r>
+              <w:t>ProjektName</w:t>
+            </w:r>
+            <w:proofErr w:type="spellEnd"/>
+            <w:r>
+              <w:t>:</w:t>
             </w:r>
           </w:p>
           <w:p/>
@@ -6148,7 +6417,21 @@
               <w:rPr>
                 <w:b/>
               </w:rPr>
-              <w:t>Online-Kundenumfrage für HardSys GmbH</w:t>
+              <w:t xml:space="preserve">Online-Kundenumfrage für </w:t>
+            </w:r>
+            <w:proofErr w:type="spellStart"/>
+            <w:r>
+              <w:rPr>
+                <w:b/>
+              </w:rPr>
+              <w:t>HardSys</w:t>
+            </w:r>
+            <w:proofErr w:type="spellEnd"/>
+            <w:r>
+              <w:rPr>
+                <w:b/>
+              </w:rPr>
+              <w:t xml:space="preserve"> GmbH</w:t>
             </w:r>
           </w:p>
           <w:p/>
@@ -6199,11 +6482,19 @@
                 <w:b/>
               </w:rPr>
             </w:pPr>
+            <w:proofErr w:type="spellStart"/>
             <w:r>
               <w:rPr>
                 <w:b/>
               </w:rPr>
-              <w:t>Hoppenkamps /</w:t>
+              <w:t>Hoppenkamps</w:t>
+            </w:r>
+            <w:proofErr w:type="spellEnd"/>
+            <w:r>
+              <w:rPr>
+                <w:b/>
+              </w:rPr>
+              <w:t xml:space="preserve"> /</w:t>
             </w:r>
           </w:p>
           <w:p>
@@ -6213,12 +6504,14 @@
                 <w:b/>
               </w:rPr>
             </w:pPr>
+            <w:proofErr w:type="spellStart"/>
             <w:r>
               <w:rPr>
                 <w:b/>
               </w:rPr>
               <w:t>Steppan</w:t>
             </w:r>
+            <w:proofErr w:type="spellEnd"/>
           </w:p>
           <w:p/>
         </w:tc>
@@ -6278,12 +6571,28 @@
                 <w:b/>
               </w:rPr>
             </w:pPr>
+            <w:proofErr w:type="spellStart"/>
             <w:r>
               <w:rPr>
                 <w:b/>
               </w:rPr>
-              <w:t>Hoppenkamps / Steppan</w:t>
-            </w:r>
+              <w:t>Hoppenkamps</w:t>
+            </w:r>
+            <w:proofErr w:type="spellEnd"/>
+            <w:r>
+              <w:rPr>
+                <w:b/>
+              </w:rPr>
+              <w:t xml:space="preserve"> / </w:t>
+            </w:r>
+            <w:proofErr w:type="spellStart"/>
+            <w:r>
+              <w:rPr>
+                <w:b/>
+              </w:rPr>
+              <w:t>Steppan</w:t>
+            </w:r>
+            <w:proofErr w:type="spellEnd"/>
           </w:p>
         </w:tc>
       </w:tr>
@@ -6439,7 +6748,7 @@
             <w:r>
               <w:rPr>
                 <w:noProof/>
-                <w:lang w:val="en-US"/>
+                <w:lang w:eastAsia="de-DE"/>
               </w:rPr>
               <mc:AlternateContent>
                 <mc:Choice Requires="wps">
@@ -6512,7 +6821,7 @@
             <w:r>
               <w:rPr>
                 <w:noProof/>
-                <w:lang w:val="en-US"/>
+                <w:lang w:eastAsia="de-DE"/>
               </w:rPr>
               <mc:AlternateContent>
                 <mc:Choice Requires="wps">
@@ -6590,7 +6899,7 @@
             <w:r>
               <w:rPr>
                 <w:noProof/>
-                <w:lang w:val="en-US"/>
+                <w:lang w:eastAsia="de-DE"/>
               </w:rPr>
               <mc:AlternateContent>
                 <mc:Choice Requires="wps">
@@ -6734,8 +7043,13 @@
             <w:gridSpan w:val="3"/>
           </w:tcPr>
           <w:p>
-            <w:r>
-              <w:t>ProjektName:</w:t>
+            <w:proofErr w:type="spellStart"/>
+            <w:r>
+              <w:t>ProjektName</w:t>
+            </w:r>
+            <w:proofErr w:type="spellEnd"/>
+            <w:r>
+              <w:t>:</w:t>
             </w:r>
           </w:p>
           <w:p/>
@@ -6750,7 +7064,21 @@
               <w:rPr>
                 <w:b/>
               </w:rPr>
-              <w:t>Online-Kundenumfrage für HardSys GmbH</w:t>
+              <w:t xml:space="preserve">Online-Kundenumfrage für </w:t>
+            </w:r>
+            <w:proofErr w:type="spellStart"/>
+            <w:r>
+              <w:rPr>
+                <w:b/>
+              </w:rPr>
+              <w:t>HardSys</w:t>
+            </w:r>
+            <w:proofErr w:type="spellEnd"/>
+            <w:r>
+              <w:rPr>
+                <w:b/>
+              </w:rPr>
+              <w:t xml:space="preserve"> GmbH</w:t>
             </w:r>
           </w:p>
           <w:p/>
@@ -6801,11 +7129,19 @@
                 <w:b/>
               </w:rPr>
             </w:pPr>
+            <w:proofErr w:type="spellStart"/>
             <w:r>
               <w:rPr>
                 <w:b/>
               </w:rPr>
-              <w:t>Hoppenkamps /</w:t>
+              <w:t>Hoppenkamps</w:t>
+            </w:r>
+            <w:proofErr w:type="spellEnd"/>
+            <w:r>
+              <w:rPr>
+                <w:b/>
+              </w:rPr>
+              <w:t xml:space="preserve"> /</w:t>
             </w:r>
           </w:p>
           <w:p>
@@ -6815,12 +7151,14 @@
                 <w:b/>
               </w:rPr>
             </w:pPr>
+            <w:proofErr w:type="spellStart"/>
             <w:r>
               <w:rPr>
                 <w:b/>
               </w:rPr>
               <w:t>Steppan</w:t>
             </w:r>
+            <w:proofErr w:type="spellEnd"/>
           </w:p>
           <w:p/>
         </w:tc>
@@ -6880,12 +7218,28 @@
                 <w:b/>
               </w:rPr>
             </w:pPr>
+            <w:proofErr w:type="spellStart"/>
             <w:r>
               <w:rPr>
                 <w:b/>
               </w:rPr>
-              <w:t>Hoppenkamps / Steppan</w:t>
-            </w:r>
+              <w:t>Hoppenkamps</w:t>
+            </w:r>
+            <w:proofErr w:type="spellEnd"/>
+            <w:r>
+              <w:rPr>
+                <w:b/>
+              </w:rPr>
+              <w:t xml:space="preserve"> / </w:t>
+            </w:r>
+            <w:proofErr w:type="spellStart"/>
+            <w:r>
+              <w:rPr>
+                <w:b/>
+              </w:rPr>
+              <w:t>Steppan</w:t>
+            </w:r>
+            <w:proofErr w:type="spellEnd"/>
           </w:p>
         </w:tc>
       </w:tr>
@@ -7041,7 +7395,7 @@
             <w:r>
               <w:rPr>
                 <w:noProof/>
-                <w:lang w:val="en-US"/>
+                <w:lang w:eastAsia="de-DE"/>
               </w:rPr>
               <mc:AlternateContent>
                 <mc:Choice Requires="wps">
@@ -7114,7 +7468,7 @@
             <w:r>
               <w:rPr>
                 <w:noProof/>
-                <w:lang w:val="en-US"/>
+                <w:lang w:eastAsia="de-DE"/>
               </w:rPr>
               <mc:AlternateContent>
                 <mc:Choice Requires="wps">
@@ -7192,7 +7546,7 @@
             <w:r>
               <w:rPr>
                 <w:noProof/>
-                <w:lang w:val="en-US"/>
+                <w:lang w:eastAsia="de-DE"/>
               </w:rPr>
               <mc:AlternateContent>
                 <mc:Choice Requires="wps">
@@ -7336,8 +7690,13 @@
             <w:gridSpan w:val="3"/>
           </w:tcPr>
           <w:p>
-            <w:r>
-              <w:t>ProjektName:</w:t>
+            <w:proofErr w:type="spellStart"/>
+            <w:r>
+              <w:t>ProjektName</w:t>
+            </w:r>
+            <w:proofErr w:type="spellEnd"/>
+            <w:r>
+              <w:t>:</w:t>
             </w:r>
           </w:p>
           <w:p/>
@@ -7352,7 +7711,21 @@
               <w:rPr>
                 <w:b/>
               </w:rPr>
-              <w:t>Online-Kundenumfrage für HardSys GmbH</w:t>
+              <w:t xml:space="preserve">Online-Kundenumfrage für </w:t>
+            </w:r>
+            <w:proofErr w:type="spellStart"/>
+            <w:r>
+              <w:rPr>
+                <w:b/>
+              </w:rPr>
+              <w:t>HardSys</w:t>
+            </w:r>
+            <w:proofErr w:type="spellEnd"/>
+            <w:r>
+              <w:rPr>
+                <w:b/>
+              </w:rPr>
+              <w:t xml:space="preserve"> GmbH</w:t>
             </w:r>
           </w:p>
           <w:p/>
@@ -7403,11 +7776,19 @@
                 <w:b/>
               </w:rPr>
             </w:pPr>
+            <w:proofErr w:type="spellStart"/>
             <w:r>
               <w:rPr>
                 <w:b/>
               </w:rPr>
-              <w:t>Hoppenkamps /</w:t>
+              <w:t>Hoppenkamps</w:t>
+            </w:r>
+            <w:proofErr w:type="spellEnd"/>
+            <w:r>
+              <w:rPr>
+                <w:b/>
+              </w:rPr>
+              <w:t xml:space="preserve"> /</w:t>
             </w:r>
           </w:p>
           <w:p>
@@ -7417,12 +7798,14 @@
                 <w:b/>
               </w:rPr>
             </w:pPr>
+            <w:proofErr w:type="spellStart"/>
             <w:r>
               <w:rPr>
                 <w:b/>
               </w:rPr>
               <w:t>Steppan</w:t>
             </w:r>
+            <w:proofErr w:type="spellEnd"/>
           </w:p>
           <w:p/>
         </w:tc>
@@ -7482,12 +7865,28 @@
                 <w:b/>
               </w:rPr>
             </w:pPr>
+            <w:proofErr w:type="spellStart"/>
             <w:r>
               <w:rPr>
                 <w:b/>
               </w:rPr>
-              <w:t>Hoppenkamps / Steppan</w:t>
-            </w:r>
+              <w:t>Hoppenkamps</w:t>
+            </w:r>
+            <w:proofErr w:type="spellEnd"/>
+            <w:r>
+              <w:rPr>
+                <w:b/>
+              </w:rPr>
+              <w:t xml:space="preserve"> / </w:t>
+            </w:r>
+            <w:proofErr w:type="spellStart"/>
+            <w:r>
+              <w:rPr>
+                <w:b/>
+              </w:rPr>
+              <w:t>Steppan</w:t>
+            </w:r>
+            <w:proofErr w:type="spellEnd"/>
           </w:p>
         </w:tc>
       </w:tr>
@@ -7621,7 +8020,7 @@
             <w:r>
               <w:rPr>
                 <w:noProof/>
-                <w:lang w:val="en-US"/>
+                <w:lang w:eastAsia="de-DE"/>
               </w:rPr>
               <mc:AlternateContent>
                 <mc:Choice Requires="wps">
@@ -7694,7 +8093,7 @@
             <w:r>
               <w:rPr>
                 <w:noProof/>
-                <w:lang w:val="en-US"/>
+                <w:lang w:eastAsia="de-DE"/>
               </w:rPr>
               <mc:AlternateContent>
                 <mc:Choice Requires="wps">
@@ -7772,7 +8171,7 @@
             <w:r>
               <w:rPr>
                 <w:noProof/>
-                <w:lang w:val="en-US"/>
+                <w:lang w:eastAsia="de-DE"/>
               </w:rPr>
               <mc:AlternateContent>
                 <mc:Choice Requires="wps">
@@ -7916,8 +8315,13 @@
             <w:gridSpan w:val="3"/>
           </w:tcPr>
           <w:p>
-            <w:r>
-              <w:t>ProjektName:</w:t>
+            <w:proofErr w:type="spellStart"/>
+            <w:r>
+              <w:t>ProjektName</w:t>
+            </w:r>
+            <w:proofErr w:type="spellEnd"/>
+            <w:r>
+              <w:t>:</w:t>
             </w:r>
           </w:p>
           <w:p/>
@@ -7932,7 +8336,21 @@
               <w:rPr>
                 <w:b/>
               </w:rPr>
-              <w:t>Online-Kundenumfrage für HardSys GmbH</w:t>
+              <w:t xml:space="preserve">Online-Kundenumfrage für </w:t>
+            </w:r>
+            <w:proofErr w:type="spellStart"/>
+            <w:r>
+              <w:rPr>
+                <w:b/>
+              </w:rPr>
+              <w:t>HardSys</w:t>
+            </w:r>
+            <w:proofErr w:type="spellEnd"/>
+            <w:r>
+              <w:rPr>
+                <w:b/>
+              </w:rPr>
+              <w:t xml:space="preserve"> GmbH</w:t>
             </w:r>
           </w:p>
           <w:p/>
@@ -7983,11 +8401,19 @@
                 <w:b/>
               </w:rPr>
             </w:pPr>
+            <w:proofErr w:type="spellStart"/>
             <w:r>
               <w:rPr>
                 <w:b/>
               </w:rPr>
-              <w:t>Hoppenkamps /</w:t>
+              <w:t>Hoppenkamps</w:t>
+            </w:r>
+            <w:proofErr w:type="spellEnd"/>
+            <w:r>
+              <w:rPr>
+                <w:b/>
+              </w:rPr>
+              <w:t xml:space="preserve"> /</w:t>
             </w:r>
           </w:p>
           <w:p>
@@ -7997,12 +8423,14 @@
                 <w:b/>
               </w:rPr>
             </w:pPr>
+            <w:proofErr w:type="spellStart"/>
             <w:r>
               <w:rPr>
                 <w:b/>
               </w:rPr>
               <w:t>Steppan</w:t>
             </w:r>
+            <w:proofErr w:type="spellEnd"/>
           </w:p>
           <w:p/>
         </w:tc>
@@ -8062,12 +8490,28 @@
                 <w:b/>
               </w:rPr>
             </w:pPr>
+            <w:proofErr w:type="spellStart"/>
             <w:r>
               <w:rPr>
                 <w:b/>
               </w:rPr>
-              <w:t>Hoppenkamps / Steppan</w:t>
-            </w:r>
+              <w:t>Hoppenkamps</w:t>
+            </w:r>
+            <w:proofErr w:type="spellEnd"/>
+            <w:r>
+              <w:rPr>
+                <w:b/>
+              </w:rPr>
+              <w:t xml:space="preserve"> / </w:t>
+            </w:r>
+            <w:proofErr w:type="spellStart"/>
+            <w:r>
+              <w:rPr>
+                <w:b/>
+              </w:rPr>
+              <w:t>Steppan</w:t>
+            </w:r>
+            <w:proofErr w:type="spellEnd"/>
           </w:p>
         </w:tc>
       </w:tr>
@@ -8169,8 +8613,13 @@
                 <w:numId w:val="6"/>
               </w:numPr>
             </w:pPr>
-            <w:r>
-              <w:t>Whitebox Test der Umfrage-Software</w:t>
+            <w:proofErr w:type="spellStart"/>
+            <w:r>
+              <w:t>Whitebox</w:t>
+            </w:r>
+            <w:proofErr w:type="spellEnd"/>
+            <w:r>
+              <w:t xml:space="preserve"> Test der Umfrage-Software</w:t>
             </w:r>
           </w:p>
         </w:tc>
@@ -8218,7 +8667,7 @@
             <w:r>
               <w:rPr>
                 <w:noProof/>
-                <w:lang w:val="en-US"/>
+                <w:lang w:eastAsia="de-DE"/>
               </w:rPr>
               <mc:AlternateContent>
                 <mc:Choice Requires="wps">
@@ -8291,7 +8740,7 @@
             <w:r>
               <w:rPr>
                 <w:noProof/>
-                <w:lang w:val="en-US"/>
+                <w:lang w:eastAsia="de-DE"/>
               </w:rPr>
               <mc:AlternateContent>
                 <mc:Choice Requires="wps">
@@ -8369,7 +8818,7 @@
             <w:r>
               <w:rPr>
                 <w:noProof/>
-                <w:lang w:val="en-US"/>
+                <w:lang w:eastAsia="de-DE"/>
               </w:rPr>
               <mc:AlternateContent>
                 <mc:Choice Requires="wps">
@@ -8516,8 +8965,13 @@
             <w:gridSpan w:val="3"/>
           </w:tcPr>
           <w:p>
-            <w:r>
-              <w:t>ProjektName:</w:t>
+            <w:proofErr w:type="spellStart"/>
+            <w:r>
+              <w:t>ProjektName</w:t>
+            </w:r>
+            <w:proofErr w:type="spellEnd"/>
+            <w:r>
+              <w:t>:</w:t>
             </w:r>
           </w:p>
           <w:p/>
@@ -8532,7 +8986,21 @@
               <w:rPr>
                 <w:b/>
               </w:rPr>
-              <w:t>Online-Kundenumfrage für HardSys GmbH</w:t>
+              <w:t xml:space="preserve">Online-Kundenumfrage für </w:t>
+            </w:r>
+            <w:proofErr w:type="spellStart"/>
+            <w:r>
+              <w:rPr>
+                <w:b/>
+              </w:rPr>
+              <w:t>HardSys</w:t>
+            </w:r>
+            <w:proofErr w:type="spellEnd"/>
+            <w:r>
+              <w:rPr>
+                <w:b/>
+              </w:rPr>
+              <w:t xml:space="preserve"> GmbH</w:t>
             </w:r>
           </w:p>
           <w:p/>
@@ -8583,11 +9051,19 @@
                 <w:b/>
               </w:rPr>
             </w:pPr>
+            <w:proofErr w:type="spellStart"/>
             <w:r>
               <w:rPr>
                 <w:b/>
               </w:rPr>
-              <w:t>Hoppenkamps /</w:t>
+              <w:t>Hoppenkamps</w:t>
+            </w:r>
+            <w:proofErr w:type="spellEnd"/>
+            <w:r>
+              <w:rPr>
+                <w:b/>
+              </w:rPr>
+              <w:t xml:space="preserve"> /</w:t>
             </w:r>
           </w:p>
           <w:p>
@@ -8597,12 +9073,14 @@
                 <w:b/>
               </w:rPr>
             </w:pPr>
+            <w:proofErr w:type="spellStart"/>
             <w:r>
               <w:rPr>
                 <w:b/>
               </w:rPr>
               <w:t>Steppan</w:t>
             </w:r>
+            <w:proofErr w:type="spellEnd"/>
           </w:p>
           <w:p/>
         </w:tc>
@@ -8662,12 +9140,28 @@
                 <w:b/>
               </w:rPr>
             </w:pPr>
+            <w:proofErr w:type="spellStart"/>
             <w:r>
               <w:rPr>
                 <w:b/>
               </w:rPr>
-              <w:t>Hoppenkamps / Steppan</w:t>
-            </w:r>
+              <w:t>Hoppenkamps</w:t>
+            </w:r>
+            <w:proofErr w:type="spellEnd"/>
+            <w:r>
+              <w:rPr>
+                <w:b/>
+              </w:rPr>
+              <w:t xml:space="preserve"> / </w:t>
+            </w:r>
+            <w:proofErr w:type="spellStart"/>
+            <w:r>
+              <w:rPr>
+                <w:b/>
+              </w:rPr>
+              <w:t>Steppan</w:t>
+            </w:r>
+            <w:proofErr w:type="spellEnd"/>
           </w:p>
         </w:tc>
       </w:tr>
@@ -8730,7 +9224,15 @@
               </w:numPr>
             </w:pPr>
             <w:r>
-              <w:t>Einweisung der Mitarbeiter in folgenede Bereiche:</w:t>
+              <w:t xml:space="preserve">Einweisung der Mitarbeiter in </w:t>
+            </w:r>
+            <w:proofErr w:type="spellStart"/>
+            <w:r>
+              <w:t>folgenede</w:t>
+            </w:r>
+            <w:proofErr w:type="spellEnd"/>
+            <w:r>
+              <w:t xml:space="preserve"> Bereiche:</w:t>
             </w:r>
             <w:r>
               <w:br/>
@@ -8790,7 +9292,7 @@
             <w:r>
               <w:rPr>
                 <w:noProof/>
-                <w:lang w:val="en-US"/>
+                <w:lang w:eastAsia="de-DE"/>
               </w:rPr>
               <mc:AlternateContent>
                 <mc:Choice Requires="wps">
@@ -8863,7 +9365,7 @@
             <w:r>
               <w:rPr>
                 <w:noProof/>
-                <w:lang w:val="en-US"/>
+                <w:lang w:eastAsia="de-DE"/>
               </w:rPr>
               <mc:AlternateContent>
                 <mc:Choice Requires="wps">
@@ -8941,7 +9443,7 @@
             <w:r>
               <w:rPr>
                 <w:noProof/>
-                <w:lang w:val="en-US"/>
+                <w:lang w:eastAsia="de-DE"/>
               </w:rPr>
               <mc:AlternateContent>
                 <mc:Choice Requires="wps">
@@ -9097,7 +9599,7 @@
             <w:rPr>
               <w:noProof/>
             </w:rPr>
-            <w:t>1</w:t>
+            <w:t>17</w:t>
           </w:r>
           <w:r>
             <w:fldChar w:fldCharType="end"/>
@@ -9168,7 +9670,10 @@
         <w:t xml:space="preserve"> war-Datei – Dateiformat zur Distribution von </w:t>
       </w:r>
       <w:r>
-        <w:t>Java-Webandwendungen</w:t>
+        <w:t>Java-Weban</w:t>
+      </w:r>
+      <w:r>
+        <w:t>wendungen</w:t>
       </w:r>
     </w:p>
   </w:footnote>
@@ -11956,7 +12461,7 @@
 <file path=word/charts/chart1.xml><?xml version="1.0" encoding="utf-8"?>
 <c:chartSpace xmlns:c="http://schemas.openxmlformats.org/drawingml/2006/chart" xmlns:a="http://schemas.openxmlformats.org/drawingml/2006/main" xmlns:r="http://schemas.openxmlformats.org/officeDocument/2006/relationships">
   <c:date1904 val="0"/>
-  <c:lang val="en-US"/>
+  <c:lang val="de-DE"/>
   <c:roundedCorners val="0"/>
   <mc:AlternateContent xmlns:mc="http://schemas.openxmlformats.org/markup-compatibility/2006">
     <mc:Choice xmlns:c14="http://schemas.microsoft.com/office/drawing/2007/8/2/chart" Requires="c14">
@@ -12197,11 +12702,11 @@
         </c:dLbls>
         <c:marker val="1"/>
         <c:smooth val="0"/>
-        <c:axId val="138575872"/>
-        <c:axId val="138577408"/>
+        <c:axId val="76888704"/>
+        <c:axId val="76898688"/>
       </c:lineChart>
       <c:catAx>
-        <c:axId val="138575872"/>
+        <c:axId val="76888704"/>
         <c:scaling>
           <c:orientation val="minMax"/>
         </c:scaling>
@@ -12211,7 +12716,7 @@
         <c:majorTickMark val="out"/>
         <c:minorTickMark val="none"/>
         <c:tickLblPos val="nextTo"/>
-        <c:crossAx val="138577408"/>
+        <c:crossAx val="76898688"/>
         <c:crosses val="autoZero"/>
         <c:auto val="1"/>
         <c:lblAlgn val="ctr"/>
@@ -12219,7 +12724,7 @@
         <c:noMultiLvlLbl val="0"/>
       </c:catAx>
       <c:valAx>
-        <c:axId val="138577408"/>
+        <c:axId val="76898688"/>
         <c:scaling>
           <c:orientation val="minMax"/>
         </c:scaling>
@@ -12230,7 +12735,7 @@
         <c:majorTickMark val="out"/>
         <c:minorTickMark val="none"/>
         <c:tickLblPos val="nextTo"/>
-        <c:crossAx val="138575872"/>
+        <c:crossAx val="76888704"/>
         <c:crosses val="autoZero"/>
         <c:crossBetween val="between"/>
       </c:valAx>
@@ -12252,7 +12757,7 @@
 <file path=word/charts/chart2.xml><?xml version="1.0" encoding="utf-8"?>
 <c:chartSpace xmlns:c="http://schemas.openxmlformats.org/drawingml/2006/chart" xmlns:a="http://schemas.openxmlformats.org/drawingml/2006/main" xmlns:r="http://schemas.openxmlformats.org/officeDocument/2006/relationships">
   <c:date1904 val="0"/>
-  <c:lang val="en-US"/>
+  <c:lang val="de-DE"/>
   <c:roundedCorners val="0"/>
   <mc:AlternateContent xmlns:mc="http://schemas.openxmlformats.org/markup-compatibility/2006">
     <mc:Choice xmlns:c14="http://schemas.microsoft.com/office/drawing/2007/8/2/chart" Requires="c14">
@@ -12499,11 +13004,11 @@
         </c:dLbls>
         <c:marker val="1"/>
         <c:smooth val="0"/>
-        <c:axId val="138599040"/>
-        <c:axId val="138600832"/>
+        <c:axId val="76923648"/>
+        <c:axId val="76925184"/>
       </c:lineChart>
       <c:catAx>
-        <c:axId val="138599040"/>
+        <c:axId val="76923648"/>
         <c:scaling>
           <c:orientation val="minMax"/>
         </c:scaling>
@@ -12513,7 +13018,7 @@
         <c:majorTickMark val="out"/>
         <c:minorTickMark val="none"/>
         <c:tickLblPos val="nextTo"/>
-        <c:crossAx val="138600832"/>
+        <c:crossAx val="76925184"/>
         <c:crosses val="autoZero"/>
         <c:auto val="1"/>
         <c:lblAlgn val="ctr"/>
@@ -12522,7 +13027,7 @@
         <c:noMultiLvlLbl val="0"/>
       </c:catAx>
       <c:valAx>
-        <c:axId val="138600832"/>
+        <c:axId val="76925184"/>
         <c:scaling>
           <c:orientation val="minMax"/>
         </c:scaling>
@@ -12533,7 +13038,7 @@
         <c:majorTickMark val="out"/>
         <c:minorTickMark val="none"/>
         <c:tickLblPos val="nextTo"/>
-        <c:crossAx val="138599040"/>
+        <c:crossAx val="76923648"/>
         <c:crosses val="autoZero"/>
         <c:crossBetween val="between"/>
       </c:valAx>
@@ -12901,7 +13406,7 @@
 </file>
 
 <file path=customXml/itemProps1.xml><?xml version="1.0" encoding="utf-8"?>
-<ds:datastoreItem xmlns:ds="http://schemas.openxmlformats.org/officeDocument/2006/customXml" ds:itemID="{D7F899AD-0651-4DE6-AC73-92F82637A985}">
+<ds:datastoreItem xmlns:ds="http://schemas.openxmlformats.org/officeDocument/2006/customXml" ds:itemID="{49B25B94-7AE8-420F-88CA-A24436AC0CDE}">
   <ds:schemaRefs>
     <ds:schemaRef ds:uri="http://schemas.openxmlformats.org/officeDocument/2006/bibliography"/>
   </ds:schemaRefs>

</xml_diff>